<commit_message>
Fixed Bugs, added features
I added health bars,
Damage over time (fire damage to critters)
Spread shot tower now works.
Pause button no longer hides critters.
Towers can be placed where other towers used to be.
Critters now move correctly.
</commit_message>
<xml_diff>
--- a/TODO.docx
+++ b/TODO.docx
@@ -9,32 +9,56 @@
     </w:p>
     <w:p>
       <w:r>
+        <w:t>Clean up menu (information)</w:t>
+      </w:r>
+      <w:r>
+        <w:t xml:space="preserve"> [NTI]</w:t>
+      </w:r>
+    </w:p>
+    <w:p/>
+    <w:p>
+      <w:pPr>
+        <w:ind w:left="720" w:hanging="720"/>
+      </w:pPr>
+      <w:r>
+        <w:t>Done:</w:t>
+      </w:r>
+    </w:p>
+    <w:p>
+      <w:r>
+        <w:t>Critter HealthBars</w:t>
+      </w:r>
+    </w:p>
+    <w:p>
+      <w:r>
         <w:t>Damage over time</w:t>
       </w:r>
     </w:p>
     <w:p>
-      <w:proofErr w:type="spellStart"/>
       <w:r>
         <w:t>Spreadshot</w:t>
       </w:r>
-      <w:proofErr w:type="spellEnd"/>
-    </w:p>
-    <w:p>
-      <w:r>
-        <w:t xml:space="preserve">Critter </w:t>
-      </w:r>
-      <w:proofErr w:type="spellStart"/>
-      <w:r>
-        <w:t>HealthBars</w:t>
-      </w:r>
-      <w:proofErr w:type="spellEnd"/>
-    </w:p>
-    <w:p>
-      <w:r>
-        <w:t>Clean up menu (information)</w:t>
-      </w:r>
-    </w:p>
-    <w:p>
+    </w:p>
+    <w:p>
+      <w:pPr>
+        <w:ind w:left="720" w:hanging="720"/>
+      </w:pPr>
+      <w:r>
+        <w:t>Fix pause button</w:t>
+      </w:r>
+    </w:p>
+    <w:p>
+      <w:r>
+        <w:t>Towers not being able to be placed where they were previously sold</w:t>
+      </w:r>
+    </w:p>
+    <w:p>
+      <w:r>
+        <w:t>Critter Movement</w:t>
+      </w:r>
+      <w:r>
+        <w:t xml:space="preserve"> WOOHOO</w:t>
+      </w:r>
       <w:bookmarkStart w:id="0" w:name="_GoBack"/>
       <w:bookmarkEnd w:id="0"/>
     </w:p>

</xml_diff>